<commit_message>
Aggiunta include nel diagramma dei casi d'uso
</commit_message>
<xml_diff>
--- a/Analisi del sofware.docx
+++ b/Analisi del sofware.docx
@@ -1154,8 +1154,6 @@
         </w:rPr>
         <w:t>DIAGRAMMA DEI CASI D’USO</w:t>
       </w:r>
-      <w:bookmarkStart w:id="0" w:name="_GoBack"/>
-      <w:bookmarkEnd w:id="0"/>
     </w:p>
     <w:p>
       <w:pPr>
@@ -1169,7 +1167,7 @@
           <w:sz w:val="24"/>
         </w:rPr>
         <w:drawing>
-          <wp:inline distT="0" distB="0" distL="0" distR="0" wp14:anchorId="533C54D2" wp14:editId="205D11ED">
+          <wp:inline distT="0" distB="0" distL="0" distR="0" wp14:anchorId="6606DF9E" wp14:editId="1345C4FE">
             <wp:extent cx="6120130" cy="4250055"/>
             <wp:effectExtent l="0" t="0" r="0" b="0"/>
             <wp:docPr id="1" name="Immagine 1"/>
@@ -1204,6 +1202,8 @@
           </wp:inline>
         </w:drawing>
       </w:r>
+      <w:bookmarkStart w:id="0" w:name="_GoBack"/>
+      <w:bookmarkEnd w:id="0"/>
     </w:p>
     <w:sectPr>
       <w:pgSz w:w="11906" w:h="16838"/>
@@ -1217,7 +1217,7 @@
 
 <file path=word/numbering.xml><?xml version="1.0" encoding="utf-8"?>
 <w:numbering xmlns:wpc="http://schemas.microsoft.com/office/word/2010/wordprocessingCanvas" xmlns:mc="http://schemas.openxmlformats.org/markup-compatibility/2006" xmlns:o="urn:schemas-microsoft-com:office:office" xmlns:r="http://schemas.openxmlformats.org/officeDocument/2006/relationships" xmlns:m="http://schemas.openxmlformats.org/officeDocument/2006/math" xmlns:v="urn:schemas-microsoft-com:vml" xmlns:wp14="http://schemas.microsoft.com/office/word/2010/wordprocessingDrawing" xmlns:wp="http://schemas.openxmlformats.org/drawingml/2006/wordprocessingDrawing" xmlns:w10="urn:schemas-microsoft-com:office:word" xmlns:w="http://schemas.openxmlformats.org/wordprocessingml/2006/main" xmlns:w14="http://schemas.microsoft.com/office/word/2010/wordml" xmlns:w15="http://schemas.microsoft.com/office/word/2012/wordml" xmlns:wpg="http://schemas.microsoft.com/office/word/2010/wordprocessingGroup" xmlns:wpi="http://schemas.microsoft.com/office/word/2010/wordprocessingInk" xmlns:wne="http://schemas.microsoft.com/office/word/2006/wordml" xmlns:wps="http://schemas.microsoft.com/office/word/2010/wordprocessingShape" mc:Ignorable="w14 w15 wp14">
-  <w:abstractNum w:abstractNumId="0" w15:restartNumberingAfterBreak="0">
+  <w:abstractNum w:abstractNumId="0">
     <w:nsid w:val="47037C5F"/>
     <w:multiLevelType w:val="hybridMultilevel"/>
     <w:tmpl w:val="5B0AECCA"/>

</xml_diff>

<commit_message>
Revisione e  test di integrazione
</commit_message>
<xml_diff>
--- a/Analisi del sofware.docx
+++ b/Analisi del sofware.docx
@@ -262,8 +262,6 @@
         </w:rPr>
         <w:t>Analisi del software</w:t>
       </w:r>
-      <w:bookmarkStart w:id="0" w:name="_GoBack"/>
-      <w:bookmarkEnd w:id="0"/>
     </w:p>
     <w:p>
       <w:pPr>
@@ -318,9 +316,11 @@
       <w:r>
         <w:rPr>
           <w:rFonts w:ascii="Times New Roman" w:hAnsi="Times New Roman" w:cs="Times New Roman"/>
+          <w:noProof/>
           <w:color w:val="1F4E79" w:themeColor="accent1" w:themeShade="80"/>
           <w:sz w:val="40"/>
           <w:szCs w:val="36"/>
+          <w:lang w:eastAsia="it-IT"/>
         </w:rPr>
         <w:drawing>
           <wp:inline distT="0" distB="0" distL="0" distR="0" wp14:anchorId="1B789407" wp14:editId="7BD385E3">
@@ -1459,6 +1459,116 @@
               <w:rPr>
                 <w:b/>
               </w:rPr>
+              <w:t>Funzionale</w:t>
+            </w:r>
+          </w:p>
+        </w:tc>
+        <w:tc>
+          <w:tcPr>
+            <w:tcW w:w="1548" w:type="dxa"/>
+            <w:tcBorders>
+              <w:top w:val="single" w:sz="4" w:space="0" w:color="auto"/>
+              <w:left w:val="single" w:sz="4" w:space="0" w:color="auto"/>
+              <w:bottom w:val="single" w:sz="4" w:space="0" w:color="auto"/>
+              <w:right w:val="single" w:sz="4" w:space="0" w:color="auto"/>
+            </w:tcBorders>
+            <w:hideMark/>
+          </w:tcPr>
+          <w:p>
+            <w:pPr>
+              <w:jc w:val="both"/>
+              <w:rPr>
+                <w:b/>
+              </w:rPr>
+            </w:pPr>
+            <w:r>
+              <w:rPr>
+                <w:b/>
+              </w:rPr>
+              <w:t>MUST</w:t>
+            </w:r>
+          </w:p>
+        </w:tc>
+        <w:tc>
+          <w:tcPr>
+            <w:tcW w:w="5311" w:type="dxa"/>
+            <w:tcBorders>
+              <w:top w:val="single" w:sz="4" w:space="0" w:color="auto"/>
+              <w:left w:val="single" w:sz="4" w:space="0" w:color="auto"/>
+              <w:bottom w:val="single" w:sz="4" w:space="0" w:color="auto"/>
+              <w:right w:val="single" w:sz="4" w:space="0" w:color="auto"/>
+            </w:tcBorders>
+            <w:hideMark/>
+          </w:tcPr>
+          <w:p>
+            <w:pPr>
+              <w:jc w:val="both"/>
+              <w:rPr>
+                <w:b/>
+              </w:rPr>
+            </w:pPr>
+            <w:r>
+              <w:rPr>
+                <w:b/>
+              </w:rPr>
+              <w:t>L’utent</w:t>
+            </w:r>
+            <w:r>
+              <w:rPr>
+                <w:b/>
+              </w:rPr>
+              <w:t>e può visualizzare i dettagli di un processo di stampa indicato tramite il codice identificativo</w:t>
+            </w:r>
+          </w:p>
+        </w:tc>
+      </w:tr>
+      <w:tr>
+        <w:tc>
+          <w:tcPr>
+            <w:tcW w:w="1407" w:type="dxa"/>
+            <w:tcBorders>
+              <w:top w:val="single" w:sz="4" w:space="0" w:color="auto"/>
+              <w:left w:val="single" w:sz="4" w:space="0" w:color="auto"/>
+              <w:bottom w:val="single" w:sz="4" w:space="0" w:color="auto"/>
+              <w:right w:val="single" w:sz="4" w:space="0" w:color="auto"/>
+            </w:tcBorders>
+          </w:tcPr>
+          <w:p>
+            <w:pPr>
+              <w:jc w:val="both"/>
+              <w:rPr>
+                <w:b/>
+              </w:rPr>
+            </w:pPr>
+            <w:r>
+              <w:rPr>
+                <w:b/>
+              </w:rPr>
+              <w:t>10</w:t>
+            </w:r>
+          </w:p>
+        </w:tc>
+        <w:tc>
+          <w:tcPr>
+            <w:tcW w:w="1362" w:type="dxa"/>
+            <w:tcBorders>
+              <w:top w:val="single" w:sz="4" w:space="0" w:color="auto"/>
+              <w:left w:val="single" w:sz="4" w:space="0" w:color="auto"/>
+              <w:bottom w:val="single" w:sz="4" w:space="0" w:color="auto"/>
+              <w:right w:val="single" w:sz="4" w:space="0" w:color="auto"/>
+            </w:tcBorders>
+          </w:tcPr>
+          <w:p>
+            <w:pPr>
+              <w:jc w:val="both"/>
+              <w:rPr>
+                <w:b/>
+              </w:rPr>
+            </w:pPr>
+            <w:r>
+              <w:rPr>
+                <w:b/>
+              </w:rPr>
               <w:t>Tecnologico</w:t>
             </w:r>
           </w:p>
@@ -1472,7 +1582,6 @@
               <w:bottom w:val="single" w:sz="4" w:space="0" w:color="auto"/>
               <w:right w:val="single" w:sz="4" w:space="0" w:color="auto"/>
             </w:tcBorders>
-            <w:hideMark/>
           </w:tcPr>
           <w:p>
             <w:pPr>
@@ -1498,39 +1607,126 @@
               <w:bottom w:val="single" w:sz="4" w:space="0" w:color="auto"/>
               <w:right w:val="single" w:sz="4" w:space="0" w:color="auto"/>
             </w:tcBorders>
-            <w:hideMark/>
-          </w:tcPr>
-          <w:p>
-            <w:pPr>
-              <w:jc w:val="both"/>
-              <w:rPr>
-                <w:b/>
-              </w:rPr>
-            </w:pPr>
-            <w:r>
-              <w:rPr>
-                <w:b/>
-              </w:rPr>
-              <w:t>L’utent</w:t>
-            </w:r>
-            <w:r>
-              <w:rPr>
-                <w:b/>
-              </w:rPr>
-              <w:t>e può visualizzare i dettagli di un processo di stampa indicato tramite il codice identificativo</w:t>
+          </w:tcPr>
+          <w:p>
+            <w:pPr>
+              <w:jc w:val="both"/>
+              <w:rPr>
+                <w:b/>
+              </w:rPr>
+            </w:pPr>
+            <w:r>
+              <w:rPr>
+                <w:b/>
+              </w:rPr>
+              <w:t>Ad ogni modifica la coda deve essere serializzata su un file binario</w:t>
+            </w:r>
+          </w:p>
+        </w:tc>
+      </w:tr>
+      <w:tr>
+        <w:tc>
+          <w:tcPr>
+            <w:tcW w:w="1407" w:type="dxa"/>
+            <w:tcBorders>
+              <w:top w:val="single" w:sz="4" w:space="0" w:color="auto"/>
+              <w:left w:val="single" w:sz="4" w:space="0" w:color="auto"/>
+              <w:bottom w:val="single" w:sz="4" w:space="0" w:color="auto"/>
+              <w:right w:val="single" w:sz="4" w:space="0" w:color="auto"/>
+            </w:tcBorders>
+          </w:tcPr>
+          <w:p>
+            <w:pPr>
+              <w:jc w:val="both"/>
+              <w:rPr>
+                <w:b/>
+              </w:rPr>
+            </w:pPr>
+            <w:r>
+              <w:rPr>
+                <w:b/>
+              </w:rPr>
+              <w:t>11</w:t>
+            </w:r>
+          </w:p>
+        </w:tc>
+        <w:tc>
+          <w:tcPr>
+            <w:tcW w:w="1362" w:type="dxa"/>
+            <w:tcBorders>
+              <w:top w:val="single" w:sz="4" w:space="0" w:color="auto"/>
+              <w:left w:val="single" w:sz="4" w:space="0" w:color="auto"/>
+              <w:bottom w:val="single" w:sz="4" w:space="0" w:color="auto"/>
+              <w:right w:val="single" w:sz="4" w:space="0" w:color="auto"/>
+            </w:tcBorders>
+          </w:tcPr>
+          <w:p>
+            <w:pPr>
+              <w:jc w:val="both"/>
+              <w:rPr>
+                <w:b/>
+              </w:rPr>
+            </w:pPr>
+            <w:r>
+              <w:rPr>
+                <w:b/>
+              </w:rPr>
+              <w:t>Tecnologico</w:t>
+            </w:r>
+          </w:p>
+        </w:tc>
+        <w:tc>
+          <w:tcPr>
+            <w:tcW w:w="1548" w:type="dxa"/>
+            <w:tcBorders>
+              <w:top w:val="single" w:sz="4" w:space="0" w:color="auto"/>
+              <w:left w:val="single" w:sz="4" w:space="0" w:color="auto"/>
+              <w:bottom w:val="single" w:sz="4" w:space="0" w:color="auto"/>
+              <w:right w:val="single" w:sz="4" w:space="0" w:color="auto"/>
+            </w:tcBorders>
+          </w:tcPr>
+          <w:p>
+            <w:pPr>
+              <w:jc w:val="both"/>
+              <w:rPr>
+                <w:b/>
+              </w:rPr>
+            </w:pPr>
+            <w:r>
+              <w:rPr>
+                <w:b/>
+              </w:rPr>
+              <w:t>MUST</w:t>
+            </w:r>
+          </w:p>
+        </w:tc>
+        <w:tc>
+          <w:tcPr>
+            <w:tcW w:w="5311" w:type="dxa"/>
+            <w:tcBorders>
+              <w:top w:val="single" w:sz="4" w:space="0" w:color="auto"/>
+              <w:left w:val="single" w:sz="4" w:space="0" w:color="auto"/>
+              <w:bottom w:val="single" w:sz="4" w:space="0" w:color="auto"/>
+              <w:right w:val="single" w:sz="4" w:space="0" w:color="auto"/>
+            </w:tcBorders>
+          </w:tcPr>
+          <w:p>
+            <w:pPr>
+              <w:jc w:val="both"/>
+              <w:rPr>
+                <w:b/>
+              </w:rPr>
+            </w:pPr>
+            <w:r>
+              <w:rPr>
+                <w:b/>
+              </w:rPr>
+              <w:t>In seguito all’avvio delle stampante la coda stampa deve essere deserializzata dal file binario creato in precedenza</w:t>
             </w:r>
           </w:p>
         </w:tc>
       </w:tr>
     </w:tbl>
-    <w:p>
-      <w:pPr>
-        <w:jc w:val="both"/>
-        <w:rPr>
-          <w:sz w:val="24"/>
-        </w:rPr>
-      </w:pPr>
-    </w:p>
     <w:p>
       <w:pPr>
         <w:jc w:val="both"/>
@@ -1553,28 +1749,30 @@
       </w:pPr>
       <w:r>
         <w:rPr>
-          <w:sz w:val="24"/>
-        </w:rPr>
-        <w:t>DIAGRAMMA DEI CASI D’USO</w:t>
-      </w:r>
-    </w:p>
-    <w:p>
-      <w:pPr>
-        <w:jc w:val="both"/>
-        <w:rPr>
-          <w:sz w:val="24"/>
-        </w:rPr>
-      </w:pPr>
-      <w:r>
-        <w:rPr>
           <w:noProof/>
-          <w:sz w:val="24"/>
           <w:lang w:eastAsia="it-IT"/>
         </w:rPr>
+        <w:lastRenderedPageBreak/>
         <w:drawing>
-          <wp:inline distT="0" distB="0" distL="0" distR="0" wp14:anchorId="6606DF9E" wp14:editId="1345C4FE">
-            <wp:extent cx="6120130" cy="4250055"/>
-            <wp:effectExtent l="0" t="0" r="0" b="0"/>
+          <wp:anchor distT="0" distB="0" distL="114300" distR="114300" simplePos="0" relativeHeight="251661312" behindDoc="0" locked="0" layoutInCell="1" allowOverlap="1">
+            <wp:simplePos x="0" y="0"/>
+            <wp:positionH relativeFrom="margin">
+              <wp:posOffset>-102235</wp:posOffset>
+            </wp:positionH>
+            <wp:positionV relativeFrom="paragraph">
+              <wp:posOffset>393065</wp:posOffset>
+            </wp:positionV>
+            <wp:extent cx="5920105" cy="4110990"/>
+            <wp:effectExtent l="0" t="0" r="4445" b="3810"/>
+            <wp:wrapThrough wrapText="bothSides">
+              <wp:wrapPolygon edited="0">
+                <wp:start x="0" y="0"/>
+                <wp:lineTo x="0" y="21520"/>
+                <wp:lineTo x="21547" y="21520"/>
+                <wp:lineTo x="21547" y="0"/>
+                <wp:lineTo x="0" y="0"/>
+              </wp:wrapPolygon>
+            </wp:wrapThrough>
             <wp:docPr id="1" name="Immagine 1"/>
             <wp:cNvGraphicFramePr>
               <a:graphicFrameLocks xmlns:a="http://schemas.openxmlformats.org/drawingml/2006/main" noChangeAspect="1"/>
@@ -1587,7 +1785,13 @@
                     <pic:cNvPicPr/>
                   </pic:nvPicPr>
                   <pic:blipFill>
-                    <a:blip r:embed="rId9"/>
+                    <a:blip r:embed="rId9">
+                      <a:extLst>
+                        <a:ext uri="{28A0092B-C50C-407E-A947-70E740481C1C}">
+                          <a14:useLocalDpi xmlns:a14="http://schemas.microsoft.com/office/drawing/2010/main" val="0"/>
+                        </a:ext>
+                      </a:extLst>
+                    </a:blip>
                     <a:stretch>
                       <a:fillRect/>
                     </a:stretch>
@@ -1595,7 +1799,7 @@
                   <pic:spPr>
                     <a:xfrm>
                       <a:off x="0" y="0"/>
-                      <a:ext cx="6120130" cy="4250055"/>
+                      <a:ext cx="5920105" cy="4110990"/>
                     </a:xfrm>
                     <a:prstGeom prst="rect">
                       <a:avLst/>
@@ -1604,9 +1808,150 @@
                 </pic:pic>
               </a:graphicData>
             </a:graphic>
-          </wp:inline>
+          </wp:anchor>
         </w:drawing>
       </w:r>
+      <w:r>
+        <w:rPr>
+          <w:sz w:val="24"/>
+        </w:rPr>
+        <w:t>DIAGRAMMA DEI CASI D’USO</w:t>
+      </w:r>
+    </w:p>
+    <w:p>
+      <w:pPr>
+        <w:ind w:left="360"/>
+        <w:jc w:val="both"/>
+        <w:rPr>
+          <w:sz w:val="24"/>
+        </w:rPr>
+      </w:pPr>
+    </w:p>
+    <w:p>
+      <w:pPr>
+        <w:ind w:left="360"/>
+        <w:jc w:val="both"/>
+        <w:rPr>
+          <w:sz w:val="24"/>
+        </w:rPr>
+      </w:pPr>
+    </w:p>
+    <w:p>
+      <w:pPr>
+        <w:ind w:left="360"/>
+        <w:jc w:val="both"/>
+        <w:rPr>
+          <w:sz w:val="24"/>
+        </w:rPr>
+      </w:pPr>
+    </w:p>
+    <w:p>
+      <w:pPr>
+        <w:ind w:left="360"/>
+        <w:jc w:val="both"/>
+        <w:rPr>
+          <w:sz w:val="24"/>
+        </w:rPr>
+      </w:pPr>
+    </w:p>
+    <w:p>
+      <w:pPr>
+        <w:ind w:left="360"/>
+        <w:jc w:val="both"/>
+        <w:rPr>
+          <w:sz w:val="24"/>
+        </w:rPr>
+      </w:pPr>
+    </w:p>
+    <w:p>
+      <w:pPr>
+        <w:ind w:left="360"/>
+        <w:jc w:val="both"/>
+        <w:rPr>
+          <w:sz w:val="24"/>
+        </w:rPr>
+      </w:pPr>
+    </w:p>
+    <w:p>
+      <w:pPr>
+        <w:ind w:left="360"/>
+        <w:jc w:val="both"/>
+        <w:rPr>
+          <w:sz w:val="24"/>
+        </w:rPr>
+      </w:pPr>
+    </w:p>
+    <w:p>
+      <w:pPr>
+        <w:ind w:left="360"/>
+        <w:jc w:val="both"/>
+        <w:rPr>
+          <w:sz w:val="24"/>
+        </w:rPr>
+      </w:pPr>
+    </w:p>
+    <w:p>
+      <w:pPr>
+        <w:ind w:left="360"/>
+        <w:jc w:val="both"/>
+        <w:rPr>
+          <w:sz w:val="24"/>
+        </w:rPr>
+      </w:pPr>
+    </w:p>
+    <w:p>
+      <w:pPr>
+        <w:ind w:left="360"/>
+        <w:jc w:val="both"/>
+        <w:rPr>
+          <w:sz w:val="24"/>
+        </w:rPr>
+      </w:pPr>
+    </w:p>
+    <w:p>
+      <w:pPr>
+        <w:ind w:left="360"/>
+        <w:jc w:val="both"/>
+        <w:rPr>
+          <w:sz w:val="24"/>
+        </w:rPr>
+      </w:pPr>
+    </w:p>
+    <w:p>
+      <w:pPr>
+        <w:ind w:left="360"/>
+        <w:jc w:val="both"/>
+        <w:rPr>
+          <w:sz w:val="24"/>
+        </w:rPr>
+      </w:pPr>
+    </w:p>
+    <w:p>
+      <w:pPr>
+        <w:ind w:left="360"/>
+        <w:jc w:val="both"/>
+        <w:rPr>
+          <w:sz w:val="24"/>
+        </w:rPr>
+      </w:pPr>
+    </w:p>
+    <w:p>
+      <w:pPr>
+        <w:ind w:left="360"/>
+        <w:jc w:val="both"/>
+        <w:rPr>
+          <w:sz w:val="24"/>
+        </w:rPr>
+      </w:pPr>
+    </w:p>
+    <w:p>
+      <w:pPr>
+        <w:ind w:left="360"/>
+        <w:jc w:val="both"/>
+        <w:rPr>
+          <w:sz w:val="24"/>
+        </w:rPr>
+      </w:pPr>
     </w:p>
     <w:p>
       <w:pPr>
@@ -1622,24 +1967,38 @@
       </w:pPr>
       <w:r>
         <w:rPr>
-          <w:noProof/>
           <w:sz w:val="24"/>
-          <w:lang w:eastAsia="it-IT"/>
         </w:rPr>
         <w:lastRenderedPageBreak/>
+        <w:t>DIAGRAMMA DELLE CLASSI</w:t>
+      </w:r>
+    </w:p>
+    <w:p>
+      <w:pPr>
+        <w:pStyle w:val="Paragrafoelenco"/>
+        <w:jc w:val="both"/>
+        <w:rPr>
+          <w:sz w:val="24"/>
+        </w:rPr>
+      </w:pPr>
+      <w:bookmarkStart w:id="0" w:name="_GoBack"/>
+      <w:r>
+        <w:rPr>
+          <w:sz w:val="24"/>
+        </w:rPr>
         <w:drawing>
-          <wp:anchor distT="0" distB="0" distL="114300" distR="114300" simplePos="0" relativeHeight="251658240" behindDoc="0" locked="0" layoutInCell="1" allowOverlap="1">
+          <wp:anchor distT="0" distB="0" distL="114300" distR="114300" simplePos="0" relativeHeight="251662336" behindDoc="0" locked="0" layoutInCell="1" allowOverlap="1">
             <wp:simplePos x="0" y="0"/>
             <wp:positionH relativeFrom="margin">
               <wp:align>center</wp:align>
             </wp:positionH>
             <wp:positionV relativeFrom="paragraph">
-              <wp:posOffset>300355</wp:posOffset>
+              <wp:posOffset>81915</wp:posOffset>
             </wp:positionV>
-            <wp:extent cx="7003269" cy="4385945"/>
-            <wp:effectExtent l="0" t="0" r="7620" b="0"/>
+            <wp:extent cx="6456168" cy="4648200"/>
+            <wp:effectExtent l="0" t="0" r="1905" b="0"/>
             <wp:wrapNone/>
-            <wp:docPr id="3" name="Immagine 3"/>
+            <wp:docPr id="4" name="Immagine 4"/>
             <wp:cNvGraphicFramePr>
               <a:graphicFrameLocks xmlns:a="http://schemas.openxmlformats.org/drawingml/2006/main" noChangeAspect="1"/>
             </wp:cNvGraphicFramePr>
@@ -1665,7 +2024,7 @@
                   <pic:spPr>
                     <a:xfrm>
                       <a:off x="0" y="0"/>
-                      <a:ext cx="7003269" cy="4385945"/>
+                      <a:ext cx="6456168" cy="4648200"/>
                     </a:xfrm>
                     <a:prstGeom prst="rect">
                       <a:avLst/>
@@ -1683,21 +2042,7 @@
           </wp:anchor>
         </w:drawing>
       </w:r>
-      <w:r>
-        <w:rPr>
-          <w:sz w:val="24"/>
-        </w:rPr>
-        <w:t>DIAGRAMMA DELLE CLASSI</w:t>
-      </w:r>
-    </w:p>
-    <w:p>
-      <w:pPr>
-        <w:ind w:left="360"/>
-        <w:jc w:val="both"/>
-        <w:rPr>
-          <w:sz w:val="24"/>
-        </w:rPr>
-      </w:pPr>
+      <w:bookmarkEnd w:id="0"/>
     </w:p>
     <w:sectPr>
       <w:pgSz w:w="11906" w:h="16838"/>
@@ -1761,10 +2106,10 @@
 
 <file path=word/numbering.xml><?xml version="1.0" encoding="utf-8"?>
 <w:numbering xmlns:wpc="http://schemas.microsoft.com/office/word/2010/wordprocessingCanvas" xmlns:mc="http://schemas.openxmlformats.org/markup-compatibility/2006" xmlns:o="urn:schemas-microsoft-com:office:office" xmlns:r="http://schemas.openxmlformats.org/officeDocument/2006/relationships" xmlns:m="http://schemas.openxmlformats.org/officeDocument/2006/math" xmlns:v="urn:schemas-microsoft-com:vml" xmlns:wp14="http://schemas.microsoft.com/office/word/2010/wordprocessingDrawing" xmlns:wp="http://schemas.openxmlformats.org/drawingml/2006/wordprocessingDrawing" xmlns:w10="urn:schemas-microsoft-com:office:word" xmlns:w="http://schemas.openxmlformats.org/wordprocessingml/2006/main" xmlns:w14="http://schemas.microsoft.com/office/word/2010/wordml" xmlns:w15="http://schemas.microsoft.com/office/word/2012/wordml" xmlns:wpg="http://schemas.microsoft.com/office/word/2010/wordprocessingGroup" xmlns:wpi="http://schemas.microsoft.com/office/word/2010/wordprocessingInk" xmlns:wne="http://schemas.microsoft.com/office/word/2006/wordml" xmlns:wps="http://schemas.microsoft.com/office/word/2010/wordprocessingShape" mc:Ignorable="w14 w15 wp14">
-  <w:abstractNum w:abstractNumId="0">
+  <w:abstractNum w:abstractNumId="0" w15:restartNumberingAfterBreak="0">
     <w:nsid w:val="47037C5F"/>
     <w:multiLevelType w:val="hybridMultilevel"/>
-    <w:tmpl w:val="690EC508"/>
+    <w:tmpl w:val="8D7660D6"/>
     <w:lvl w:ilvl="0" w:tplc="04100001">
       <w:start w:val="1"/>
       <w:numFmt w:val="bullet"/>

</xml_diff>